<commit_message>
Revisões para versão final
Revisões na conclusão
</commit_message>
<xml_diff>
--- a/tex/dissertation/Revisões.docx
+++ b/tex/dissertation/Revisões.docx
@@ -687,6 +687,22 @@
         <w:lastRenderedPageBreak/>
         <w:t>Capítulo 1</w:t>
       </w:r>
+      <w:r>
+        <w:rPr>
+          <w:b/>
+          <w:sz w:val="32"/>
+          <w:szCs w:val="32"/>
+        </w:rPr>
+        <w:t xml:space="preserve"> – </w:t>
+      </w:r>
+      <w:r>
+        <w:rPr>
+          <w:b/>
+          <w:sz w:val="32"/>
+          <w:szCs w:val="32"/>
+        </w:rPr>
+        <w:t>INTRODUÇÃO</w:t>
+      </w:r>
     </w:p>
     <w:p>
       <w:pPr>
@@ -958,14 +974,7 @@
           <w:sz w:val="24"/>
           <w:szCs w:val="24"/>
         </w:rPr>
-        <w:t>Páginas 14 e 15</w:t>
-      </w:r>
-      <w:r>
-        <w:rPr>
-          <w:sz w:val="24"/>
-          <w:szCs w:val="24"/>
-        </w:rPr>
-        <w:t xml:space="preserve"> – </w:t>
+        <w:t xml:space="preserve">Páginas 14 e 15 – </w:t>
       </w:r>
       <w:r>
         <w:rPr>
@@ -1200,6 +1209,22 @@
         <w:lastRenderedPageBreak/>
         <w:t>Capítulo 2</w:t>
       </w:r>
+      <w:r>
+        <w:rPr>
+          <w:b/>
+          <w:sz w:val="32"/>
+          <w:szCs w:val="32"/>
+        </w:rPr>
+        <w:t xml:space="preserve"> – </w:t>
+      </w:r>
+      <w:r>
+        <w:rPr>
+          <w:b/>
+          <w:sz w:val="32"/>
+          <w:szCs w:val="32"/>
+        </w:rPr>
+        <w:t>FUNDAMENTAÇÃO TEÓRICA</w:t>
+      </w:r>
     </w:p>
     <w:p>
       <w:pPr>
@@ -1351,14 +1376,7 @@
           <w:sz w:val="24"/>
           <w:szCs w:val="24"/>
         </w:rPr>
-        <w:t>Página 23</w:t>
-      </w:r>
-      <w:r>
-        <w:rPr>
-          <w:sz w:val="24"/>
-          <w:szCs w:val="24"/>
-        </w:rPr>
-        <w:t xml:space="preserve"> – </w:t>
+        <w:t xml:space="preserve">Página 23 – </w:t>
       </w:r>
       <w:r>
         <w:rPr>
@@ -1412,6 +1430,22 @@
         <w:lastRenderedPageBreak/>
         <w:t>Capítulo 3</w:t>
       </w:r>
+      <w:r>
+        <w:rPr>
+          <w:b/>
+          <w:sz w:val="32"/>
+          <w:szCs w:val="32"/>
+        </w:rPr>
+        <w:t xml:space="preserve"> – </w:t>
+      </w:r>
+      <w:r>
+        <w:rPr>
+          <w:b/>
+          <w:sz w:val="32"/>
+          <w:szCs w:val="32"/>
+        </w:rPr>
+        <w:t>LEVANTAMENTO DE SOFT SKILLS</w:t>
+      </w:r>
     </w:p>
     <w:p>
       <w:pPr>
@@ -1812,6 +1846,22 @@
         <w:lastRenderedPageBreak/>
         <w:t>Capítulo 4</w:t>
       </w:r>
+      <w:r>
+        <w:rPr>
+          <w:b/>
+          <w:sz w:val="32"/>
+          <w:szCs w:val="32"/>
+        </w:rPr>
+        <w:t xml:space="preserve"> – </w:t>
+      </w:r>
+      <w:r>
+        <w:rPr>
+          <w:b/>
+          <w:sz w:val="32"/>
+          <w:szCs w:val="32"/>
+        </w:rPr>
+        <w:t>CONCEITUAÇÃO DAS SOFT SKILLS</w:t>
+      </w:r>
     </w:p>
     <w:p>
       <w:pPr>
@@ -2242,6 +2292,38 @@
         <w:lastRenderedPageBreak/>
         <w:t>Capítulo 5</w:t>
       </w:r>
+      <w:r>
+        <w:rPr>
+          <w:b/>
+          <w:sz w:val="32"/>
+          <w:szCs w:val="32"/>
+        </w:rPr>
+        <w:t xml:space="preserve"> – </w:t>
+      </w:r>
+      <w:r>
+        <w:rPr>
+          <w:b/>
+          <w:sz w:val="32"/>
+          <w:szCs w:val="32"/>
+        </w:rPr>
+        <w:t>ESTRATÉGIA PARA IDENTIFICAÇÃO AUTOMÁTICA DAS SOFT</w:t>
+      </w:r>
+      <w:r>
+        <w:rPr>
+          <w:b/>
+          <w:sz w:val="32"/>
+          <w:szCs w:val="32"/>
+        </w:rPr>
+        <w:t xml:space="preserve"> </w:t>
+      </w:r>
+      <w:r>
+        <w:rPr>
+          <w:b/>
+          <w:sz w:val="32"/>
+          <w:szCs w:val="32"/>
+        </w:rPr>
+        <w:t>SKILLS</w:t>
+      </w:r>
     </w:p>
     <w:p>
       <w:pPr>
@@ -2739,6 +2821,22 @@
         <w:lastRenderedPageBreak/>
         <w:t>Capítulo 6</w:t>
       </w:r>
+      <w:r>
+        <w:rPr>
+          <w:b/>
+          <w:sz w:val="32"/>
+          <w:szCs w:val="32"/>
+        </w:rPr>
+        <w:t xml:space="preserve"> – </w:t>
+      </w:r>
+      <w:r>
+        <w:rPr>
+          <w:b/>
+          <w:sz w:val="32"/>
+          <w:szCs w:val="32"/>
+        </w:rPr>
+        <w:t>ESTUDO DE VALIDAÇÃO</w:t>
+      </w:r>
     </w:p>
     <w:p>
       <w:pPr>
@@ -3767,16 +3865,6 @@
     </w:p>
     <w:p>
       <w:pPr>
-        <w:jc w:val="both"/>
-        <w:rPr>
-          <w:b/>
-          <w:sz w:val="24"/>
-          <w:szCs w:val="24"/>
-        </w:rPr>
-      </w:pPr>
-    </w:p>
-    <w:p>
-      <w:pPr>
         <w:ind w:firstLine="708"/>
         <w:jc w:val="both"/>
         <w:rPr>
@@ -3784,11 +3872,14 @@
           <w:szCs w:val="24"/>
         </w:rPr>
       </w:pPr>
-      <w:r>
-        <w:rPr>
-          <w:sz w:val="24"/>
-          <w:szCs w:val="24"/>
-        </w:rPr>
+      <w:bookmarkStart w:id="0" w:name="_GoBack"/>
+      <w:bookmarkEnd w:id="0"/>
+      <w:r>
+        <w:rPr>
+          <w:sz w:val="24"/>
+          <w:szCs w:val="24"/>
+        </w:rPr>
+        <w:lastRenderedPageBreak/>
         <w:t>O questionário TIPI foi aplicado presencialmente e individualmente para os participantes do estudo. No momento da aplicação, esclarecemos aos estudantes que suas participações não eram obrigatórias. Informamos também que suas identidades não seriam divulgadas, garantindo o anonimato das respostas, de forma que eles se sentissem à vontade para responder as questões de forma sincera.</w:t>
       </w:r>
     </w:p>
@@ -4137,14 +4228,7 @@
           <w:sz w:val="24"/>
           <w:szCs w:val="24"/>
         </w:rPr>
-        <w:t xml:space="preserve"> lidar com esses possíveis problemas, consideramos analisar a consistência das respostas de cada </w:t>
-      </w:r>
-      <w:r>
-        <w:rPr>
-          <w:sz w:val="24"/>
-          <w:szCs w:val="24"/>
-        </w:rPr>
-        <w:t xml:space="preserve">participante. Para isso, calculamos as correlações dos itens do TIPI entre si. </w:t>
+        <w:t xml:space="preserve"> lidar com esses possíveis problemas, consideramos analisar a consistência das respostas de cada participante. Para isso, calculamos as correlações dos itens do TIPI entre si. </w:t>
       </w:r>
       <w:r>
         <w:rPr>
@@ -4439,6 +4523,22 @@
         <w:lastRenderedPageBreak/>
         <w:t>Capítulo 7</w:t>
       </w:r>
+      <w:r>
+        <w:rPr>
+          <w:b/>
+          <w:sz w:val="32"/>
+          <w:szCs w:val="32"/>
+        </w:rPr>
+        <w:t xml:space="preserve"> – </w:t>
+      </w:r>
+      <w:r>
+        <w:rPr>
+          <w:b/>
+          <w:sz w:val="32"/>
+          <w:szCs w:val="32"/>
+        </w:rPr>
+        <w:t>RESULTADOS</w:t>
+      </w:r>
     </w:p>
     <w:p>
       <w:pPr>
@@ -4663,15 +4763,7 @@
           <w:sz w:val="24"/>
           <w:szCs w:val="24"/>
         </w:rPr>
-        <w:t>Disponibilizar</w:t>
-      </w:r>
-      <w:r>
-        <w:rPr>
-          <w:b/>
-          <w:sz w:val="24"/>
-          <w:szCs w:val="24"/>
-        </w:rPr>
-        <w:t xml:space="preserve"> dados do estudo.</w:t>
+        <w:t>Disponibilizar dados do estudo.</w:t>
       </w:r>
     </w:p>
     <w:p>
@@ -4881,42 +4973,14 @@
           <w:sz w:val="24"/>
           <w:szCs w:val="24"/>
         </w:rPr>
-        <w:t>na Seçã</w:t>
-      </w:r>
-      <w:r>
-        <w:rPr>
-          <w:sz w:val="24"/>
-          <w:szCs w:val="24"/>
-        </w:rPr>
-        <w:t>o</w:t>
-      </w:r>
-      <w:r>
-        <w:rPr>
-          <w:sz w:val="24"/>
-          <w:szCs w:val="24"/>
-        </w:rPr>
-        <w:t xml:space="preserve"> 7.</w:t>
-      </w:r>
-      <w:r>
-        <w:rPr>
-          <w:sz w:val="24"/>
-          <w:szCs w:val="24"/>
-        </w:rPr>
-        <w:t>2</w:t>
-      </w:r>
-      <w:r>
-        <w:rPr>
-          <w:sz w:val="24"/>
-          <w:szCs w:val="24"/>
-        </w:rPr>
-        <w:t xml:space="preserve">, </w:t>
-      </w:r>
-      <w:r>
-        <w:rPr>
-          <w:sz w:val="24"/>
-          <w:szCs w:val="24"/>
-        </w:rPr>
-        <w:t>primeiro parágrafo da seção</w:t>
+        <w:t>na Seção</w:t>
+      </w:r>
+      <w:r>
+        <w:rPr>
+          <w:sz w:val="24"/>
+          <w:szCs w:val="24"/>
+        </w:rPr>
+        <w:t xml:space="preserve"> 7.2, primeiro parágrafo da seção</w:t>
       </w:r>
     </w:p>
     <w:p>
@@ -5487,8 +5551,6 @@
         </w:rPr>
         <w:t>7</w:t>
       </w:r>
-      <w:bookmarkStart w:id="0" w:name="_GoBack"/>
-      <w:bookmarkEnd w:id="0"/>
       <w:r>
         <w:rPr>
           <w:sz w:val="24"/>
@@ -5552,21 +5614,7 @@
           <w:sz w:val="24"/>
           <w:szCs w:val="24"/>
         </w:rPr>
-        <w:t xml:space="preserve">Inicialmente, ressaltamos que o estudo foi aplicado em um juiz online específico, </w:t>
-      </w:r>
-      <w:r>
-        <w:rPr>
-          <w:sz w:val="24"/>
-          <w:szCs w:val="24"/>
-        </w:rPr>
-        <w:t>ou seja,</w:t>
-      </w:r>
-      <w:r>
-        <w:rPr>
-          <w:sz w:val="24"/>
-          <w:szCs w:val="24"/>
-        </w:rPr>
-        <w:t xml:space="preserve"> o Huxley, utilizando um subconjunto de seus usuários. Portanto, apresentamos os resultados de forma específica a esse contexto. Assim, esclarecemos que não utilizamos técnicas de generalização dos resultados para uma população geral</w:t>
+        <w:t>Inicialmente, ressaltamos que o estudo foi aplicado em um juiz online específico, ou seja, o Huxley, utilizando um subconjunto de seus usuários. Portanto, apresentamos os resultados de forma específica a esse contexto. Assim, esclarecemos que não utilizamos técnicas de generalização dos resultados para uma população geral</w:t>
       </w:r>
       <w:r>
         <w:rPr>
@@ -5893,12 +5941,588 @@
     </w:p>
     <w:p>
       <w:pPr>
-        <w:jc w:val="both"/>
-        <w:rPr>
-          <w:sz w:val="24"/>
-          <w:szCs w:val="24"/>
-        </w:rPr>
-      </w:pPr>
+        <w:rPr>
+          <w:sz w:val="24"/>
+          <w:szCs w:val="24"/>
+        </w:rPr>
+      </w:pPr>
+      <w:r>
+        <w:rPr>
+          <w:sz w:val="24"/>
+          <w:szCs w:val="24"/>
+        </w:rPr>
+        <w:br w:type="page"/>
+      </w:r>
+    </w:p>
+    <w:p>
+      <w:pPr>
+        <w:pBdr>
+          <w:bottom w:val="single" w:sz="12" w:space="1" w:color="auto"/>
+        </w:pBdr>
+        <w:rPr>
+          <w:b/>
+          <w:sz w:val="32"/>
+          <w:szCs w:val="32"/>
+        </w:rPr>
+      </w:pPr>
+      <w:r>
+        <w:rPr>
+          <w:b/>
+          <w:sz w:val="32"/>
+          <w:szCs w:val="32"/>
+        </w:rPr>
+        <w:lastRenderedPageBreak/>
+        <w:t xml:space="preserve">Capítulo </w:t>
+      </w:r>
+      <w:r>
+        <w:rPr>
+          <w:b/>
+          <w:sz w:val="32"/>
+          <w:szCs w:val="32"/>
+        </w:rPr>
+        <w:t>8</w:t>
+      </w:r>
+      <w:r>
+        <w:rPr>
+          <w:b/>
+          <w:sz w:val="32"/>
+          <w:szCs w:val="32"/>
+        </w:rPr>
+        <w:t xml:space="preserve"> – </w:t>
+      </w:r>
+      <w:r>
+        <w:rPr>
+          <w:b/>
+          <w:sz w:val="32"/>
+          <w:szCs w:val="32"/>
+        </w:rPr>
+        <w:t>CONCLUSÕES</w:t>
+      </w:r>
+    </w:p>
+    <w:p>
+      <w:pPr>
+        <w:jc w:val="both"/>
+        <w:rPr>
+          <w:b/>
+          <w:color w:val="008000"/>
+          <w:sz w:val="24"/>
+          <w:szCs w:val="24"/>
+        </w:rPr>
+      </w:pPr>
+    </w:p>
+    <w:p>
+      <w:pPr>
+        <w:jc w:val="both"/>
+        <w:rPr>
+          <w:b/>
+          <w:sz w:val="24"/>
+          <w:szCs w:val="24"/>
+        </w:rPr>
+      </w:pPr>
+      <w:r>
+        <w:rPr>
+          <w:b/>
+          <w:color w:val="008000"/>
+          <w:sz w:val="24"/>
+          <w:szCs w:val="24"/>
+        </w:rPr>
+        <w:t>Márcio</w:t>
+      </w:r>
+      <w:r>
+        <w:rPr>
+          <w:b/>
+          <w:sz w:val="24"/>
+          <w:szCs w:val="24"/>
+        </w:rPr>
+        <w:t>: Conclusões fortes</w:t>
+      </w:r>
+      <w:r>
+        <w:rPr>
+          <w:b/>
+          <w:sz w:val="24"/>
+          <w:szCs w:val="24"/>
+        </w:rPr>
+        <w:t>:</w:t>
+      </w:r>
+    </w:p>
+    <w:p>
+      <w:pPr>
+        <w:jc w:val="both"/>
+        <w:rPr>
+          <w:b/>
+          <w:sz w:val="24"/>
+          <w:szCs w:val="24"/>
+        </w:rPr>
+      </w:pPr>
+      <w:r>
+        <w:rPr>
+          <w:b/>
+          <w:sz w:val="24"/>
+          <w:szCs w:val="24"/>
+        </w:rPr>
+        <w:tab/>
+        <w:t>Tratar dos resultados de acordo com o contexto.</w:t>
+      </w:r>
+    </w:p>
+    <w:p>
+      <w:pPr>
+        <w:jc w:val="both"/>
+        <w:rPr>
+          <w:b/>
+          <w:sz w:val="24"/>
+          <w:szCs w:val="24"/>
+        </w:rPr>
+      </w:pPr>
+      <w:r>
+        <w:rPr>
+          <w:b/>
+          <w:sz w:val="24"/>
+          <w:szCs w:val="24"/>
+        </w:rPr>
+        <w:t>Explicar as possibilidades de algumas métricas não terem funcionado:</w:t>
+      </w:r>
+    </w:p>
+    <w:p>
+      <w:pPr>
+        <w:jc w:val="both"/>
+        <w:rPr>
+          <w:b/>
+          <w:sz w:val="24"/>
+          <w:szCs w:val="24"/>
+        </w:rPr>
+      </w:pPr>
+      <w:r>
+        <w:rPr>
+          <w:b/>
+          <w:sz w:val="24"/>
+          <w:szCs w:val="24"/>
+        </w:rPr>
+        <w:tab/>
+        <w:t>Comunicação – Comentário somente é muito pouco.</w:t>
+      </w:r>
+    </w:p>
+    <w:p>
+      <w:pPr>
+        <w:jc w:val="both"/>
+        <w:rPr>
+          <w:b/>
+          <w:sz w:val="24"/>
+          <w:szCs w:val="24"/>
+        </w:rPr>
+      </w:pPr>
+      <w:r>
+        <w:rPr>
+          <w:b/>
+          <w:sz w:val="24"/>
+          <w:szCs w:val="24"/>
+        </w:rPr>
+        <w:tab/>
+        <w:t>Trabalho independente – Pedir ajuda é normal quando está aprendendo.</w:t>
+      </w:r>
+    </w:p>
+    <w:p>
+      <w:pPr>
+        <w:jc w:val="both"/>
+        <w:rPr>
+          <w:sz w:val="24"/>
+          <w:szCs w:val="24"/>
+        </w:rPr>
+      </w:pPr>
+      <w:r>
+        <w:rPr>
+          <w:sz w:val="24"/>
+          <w:szCs w:val="24"/>
+        </w:rPr>
+        <w:t xml:space="preserve">Página 60 </w:t>
+      </w:r>
+      <w:r>
+        <w:rPr>
+          <w:sz w:val="24"/>
+          <w:szCs w:val="24"/>
+        </w:rPr>
+        <w:t xml:space="preserve">e 61 </w:t>
+      </w:r>
+      <w:r>
+        <w:rPr>
+          <w:sz w:val="24"/>
+          <w:szCs w:val="24"/>
+        </w:rPr>
+        <w:t>– Alterações a partir do 4º parágrafo</w:t>
+      </w:r>
+    </w:p>
+    <w:p>
+      <w:pPr>
+        <w:jc w:val="both"/>
+        <w:rPr>
+          <w:sz w:val="24"/>
+          <w:szCs w:val="24"/>
+        </w:rPr>
+      </w:pPr>
+    </w:p>
+    <w:p>
+      <w:pPr>
+        <w:ind w:firstLine="708"/>
+        <w:jc w:val="both"/>
+        <w:rPr>
+          <w:sz w:val="24"/>
+          <w:szCs w:val="24"/>
+        </w:rPr>
+      </w:pPr>
+      <w:r>
+        <w:rPr>
+          <w:sz w:val="24"/>
+          <w:szCs w:val="24"/>
+        </w:rPr>
+        <w:t xml:space="preserve">De acordo com os resultados de nosso estudo de validação, as métricas Comunicação e Trabalho independente não mostram resultados relevantes. Suas correlações com os traços de personalidades esperados não são significantes. A métrica de Comunicação considera apenas comentários no código-fonte. No entanto, a simples contagem por comentários, sem primeiro analisá-los, e ainda a falta de outras funcionalidades de comunicação que poderiam ser exploradas fez com que a métrica não expressasse a respectiva soft </w:t>
+      </w:r>
+      <w:proofErr w:type="spellStart"/>
+      <w:r>
+        <w:rPr>
+          <w:sz w:val="24"/>
+          <w:szCs w:val="24"/>
+        </w:rPr>
+        <w:t>skill</w:t>
+      </w:r>
+      <w:proofErr w:type="spellEnd"/>
+      <w:r>
+        <w:rPr>
+          <w:sz w:val="24"/>
+          <w:szCs w:val="24"/>
+        </w:rPr>
+        <w:t>.</w:t>
+      </w:r>
+      <w:r>
+        <w:rPr>
+          <w:sz w:val="24"/>
+          <w:szCs w:val="24"/>
+        </w:rPr>
+        <w:t xml:space="preserve"> </w:t>
+      </w:r>
+      <w:r>
+        <w:rPr>
+          <w:sz w:val="24"/>
+          <w:szCs w:val="24"/>
+        </w:rPr>
+        <w:t>Já a métrica de Trabalho independente considera os pedidos de ajuda e dicas. Nesse caso, levando em conta que os usuários do juiz online utilizado estou em fase de aprendizagem, torna-se normal que os mesmos se utilizem desses recursos para retirar dúvidas, o que possivelmente int</w:t>
+      </w:r>
+      <w:r>
+        <w:rPr>
+          <w:sz w:val="24"/>
+          <w:szCs w:val="24"/>
+        </w:rPr>
+        <w:t xml:space="preserve">erferiu no resultado da métrica. </w:t>
+      </w:r>
+      <w:r>
+        <w:rPr>
+          <w:sz w:val="24"/>
+          <w:szCs w:val="24"/>
+        </w:rPr>
+        <w:t xml:space="preserve">Sendo assim, indicamos que ambas métricas necessitam ser revistas e aprimoradas. Não aconselhamos a utilização das mesmas para identificação automática de soft </w:t>
+      </w:r>
+      <w:proofErr w:type="spellStart"/>
+      <w:r>
+        <w:rPr>
+          <w:sz w:val="24"/>
+          <w:szCs w:val="24"/>
+        </w:rPr>
+        <w:t>skills</w:t>
+      </w:r>
+      <w:proofErr w:type="spellEnd"/>
+      <w:r>
+        <w:rPr>
+          <w:sz w:val="24"/>
+          <w:szCs w:val="24"/>
+        </w:rPr>
+        <w:t xml:space="preserve"> no contexto do Huxley.</w:t>
+      </w:r>
+    </w:p>
+    <w:p>
+      <w:pPr>
+        <w:ind w:firstLine="708"/>
+        <w:jc w:val="both"/>
+        <w:rPr>
+          <w:sz w:val="24"/>
+          <w:szCs w:val="24"/>
+        </w:rPr>
+      </w:pPr>
+      <w:r>
+        <w:rPr>
+          <w:sz w:val="24"/>
+          <w:szCs w:val="24"/>
+        </w:rPr>
+        <w:t xml:space="preserve">Por outro lado, podemos indicar cinco métricas que funcionam de maneira satisfatória, são elas: Análise de problemas, Resolução de problemas, Atenção a detalhes, Aprendizagem rápida e Persistência. Essas métricas apresentam correlações significantes com os traços de personalidade associados à suas respectivas soft </w:t>
+      </w:r>
+      <w:proofErr w:type="spellStart"/>
+      <w:r>
+        <w:rPr>
+          <w:sz w:val="24"/>
+          <w:szCs w:val="24"/>
+        </w:rPr>
+        <w:t>skills</w:t>
+      </w:r>
+      <w:proofErr w:type="spellEnd"/>
+      <w:r>
+        <w:rPr>
+          <w:sz w:val="24"/>
+          <w:szCs w:val="24"/>
+        </w:rPr>
+        <w:t>.</w:t>
+      </w:r>
+      <w:r>
+        <w:rPr>
+          <w:sz w:val="24"/>
+          <w:szCs w:val="24"/>
+        </w:rPr>
+        <w:t xml:space="preserve"> </w:t>
+      </w:r>
+      <w:r>
+        <w:rPr>
+          <w:sz w:val="24"/>
+          <w:szCs w:val="24"/>
+        </w:rPr>
+        <w:t xml:space="preserve">Portanto, elas podem ser utilizadas para identificar se um programador possui alguma dessas habilidades. É importante observar, que cada métrica traz essa informação através de um valor entre zero e 100, significando que quanto maior o valor da métrica, maior o nível de desenvolvimento da soft </w:t>
+      </w:r>
+      <w:proofErr w:type="spellStart"/>
+      <w:r>
+        <w:rPr>
+          <w:sz w:val="24"/>
+          <w:szCs w:val="24"/>
+        </w:rPr>
+        <w:t>skill</w:t>
+      </w:r>
+      <w:proofErr w:type="spellEnd"/>
+      <w:r>
+        <w:rPr>
+          <w:sz w:val="24"/>
+          <w:szCs w:val="24"/>
+        </w:rPr>
+        <w:t>. Dessa maneira, é possível perceber as habilidades que são pontos fortes de um indivíduo, como também aquelas que precisam de melhoria. O nível da habilidade também pode ser útil para ordenar um conjunto de candidatos a vagas de emprego, por exemplo.</w:t>
+      </w:r>
+    </w:p>
+    <w:p>
+      <w:pPr>
+        <w:ind w:firstLine="708"/>
+        <w:jc w:val="both"/>
+        <w:rPr>
+          <w:sz w:val="24"/>
+          <w:szCs w:val="24"/>
+        </w:rPr>
+      </w:pPr>
+      <w:r>
+        <w:rPr>
+          <w:sz w:val="24"/>
+          <w:szCs w:val="24"/>
+        </w:rPr>
+        <w:t xml:space="preserve">Apesar de não ter sido possível validar todas as métricas, a maioria delas pode ser aplicada para identificação automática de soft </w:t>
+      </w:r>
+      <w:proofErr w:type="spellStart"/>
+      <w:r>
+        <w:rPr>
+          <w:sz w:val="24"/>
+          <w:szCs w:val="24"/>
+        </w:rPr>
+        <w:t>skills</w:t>
+      </w:r>
+      <w:proofErr w:type="spellEnd"/>
+      <w:r>
+        <w:rPr>
+          <w:sz w:val="24"/>
+          <w:szCs w:val="24"/>
+        </w:rPr>
+        <w:t>. Com isso, consideramos que nossos objetivos foram atingidos.</w:t>
+      </w:r>
+      <w:r>
+        <w:rPr>
+          <w:sz w:val="24"/>
+          <w:szCs w:val="24"/>
+        </w:rPr>
+        <w:t xml:space="preserve"> </w:t>
+      </w:r>
+      <w:r>
+        <w:rPr>
+          <w:sz w:val="24"/>
+          <w:szCs w:val="24"/>
+        </w:rPr>
+        <w:t xml:space="preserve">Vale ressaltar que nossos resultados foram encontrados através de um estudo de validação cujos passos foram propostos com base na análise das correlações existentes entre métricas de soft </w:t>
+      </w:r>
+      <w:proofErr w:type="spellStart"/>
+      <w:r>
+        <w:rPr>
+          <w:sz w:val="24"/>
+          <w:szCs w:val="24"/>
+        </w:rPr>
+        <w:t>skills</w:t>
+      </w:r>
+      <w:proofErr w:type="spellEnd"/>
+      <w:r>
+        <w:rPr>
+          <w:sz w:val="24"/>
+          <w:szCs w:val="24"/>
+        </w:rPr>
+        <w:t xml:space="preserve"> e traços de </w:t>
+      </w:r>
+      <w:r>
+        <w:rPr>
+          <w:sz w:val="24"/>
+          <w:szCs w:val="24"/>
+        </w:rPr>
+        <w:lastRenderedPageBreak/>
+        <w:t xml:space="preserve">personalidades do FFM. Tais resultados estão focados na utilização do sistema de juiz online Huxley. Sendo possível utilizar-se dos conceitos sobre as soft </w:t>
+      </w:r>
+      <w:proofErr w:type="spellStart"/>
+      <w:r>
+        <w:rPr>
+          <w:sz w:val="24"/>
+          <w:szCs w:val="24"/>
+        </w:rPr>
+        <w:t>skills</w:t>
+      </w:r>
+      <w:proofErr w:type="spellEnd"/>
+      <w:r>
+        <w:rPr>
+          <w:sz w:val="24"/>
+          <w:szCs w:val="24"/>
+        </w:rPr>
+        <w:t>, do mapeamento que propomos e dos passos do estudo de validação para replicar nossa estratégia em outros contextos.</w:t>
+      </w:r>
+    </w:p>
+    <w:p>
+      <w:pPr>
+        <w:jc w:val="both"/>
+        <w:rPr>
+          <w:sz w:val="24"/>
+          <w:szCs w:val="24"/>
+        </w:rPr>
+      </w:pPr>
+    </w:p>
+    <w:p>
+      <w:pPr>
+        <w:jc w:val="both"/>
+        <w:rPr>
+          <w:b/>
+          <w:sz w:val="24"/>
+          <w:szCs w:val="24"/>
+        </w:rPr>
+      </w:pPr>
+      <w:r>
+        <w:rPr>
+          <w:b/>
+          <w:color w:val="008000"/>
+          <w:sz w:val="24"/>
+          <w:szCs w:val="24"/>
+        </w:rPr>
+        <w:t>Márcio</w:t>
+      </w:r>
+      <w:r>
+        <w:rPr>
+          <w:b/>
+          <w:color w:val="0000FF"/>
+          <w:sz w:val="24"/>
+          <w:szCs w:val="24"/>
+        </w:rPr>
+        <w:t xml:space="preserve"> </w:t>
+      </w:r>
+      <w:r>
+        <w:rPr>
+          <w:b/>
+          <w:sz w:val="24"/>
+          <w:szCs w:val="24"/>
+        </w:rPr>
+        <w:t>e</w:t>
+      </w:r>
+      <w:r>
+        <w:rPr>
+          <w:b/>
+          <w:sz w:val="24"/>
+          <w:szCs w:val="24"/>
+        </w:rPr>
+        <w:t xml:space="preserve"> </w:t>
+      </w:r>
+      <w:proofErr w:type="spellStart"/>
+      <w:r>
+        <w:rPr>
+          <w:b/>
+          <w:color w:val="0000FF"/>
+          <w:sz w:val="24"/>
+          <w:szCs w:val="24"/>
+        </w:rPr>
+        <w:t>Rohit</w:t>
+      </w:r>
+      <w:proofErr w:type="spellEnd"/>
+      <w:r>
+        <w:rPr>
+          <w:b/>
+          <w:sz w:val="24"/>
+          <w:szCs w:val="24"/>
+        </w:rPr>
+        <w:t>: Ainda tratando sobre aplicações em outros sistemas</w:t>
+      </w:r>
+      <w:r>
+        <w:rPr>
+          <w:b/>
+          <w:sz w:val="24"/>
+          <w:szCs w:val="24"/>
+        </w:rPr>
+        <w:t>.</w:t>
+      </w:r>
+    </w:p>
+    <w:p>
+      <w:pPr>
+        <w:jc w:val="both"/>
+        <w:rPr>
+          <w:sz w:val="24"/>
+          <w:szCs w:val="24"/>
+        </w:rPr>
+      </w:pPr>
+      <w:r>
+        <w:rPr>
+          <w:sz w:val="24"/>
+          <w:szCs w:val="24"/>
+        </w:rPr>
+        <w:t>Página 62 – Adicionamos o último parágrafo</w:t>
+      </w:r>
+    </w:p>
+    <w:p>
+      <w:pPr>
+        <w:jc w:val="both"/>
+        <w:rPr>
+          <w:sz w:val="24"/>
+          <w:szCs w:val="24"/>
+        </w:rPr>
+      </w:pPr>
+    </w:p>
+    <w:p>
+      <w:pPr>
+        <w:ind w:firstLine="708"/>
+        <w:jc w:val="both"/>
+        <w:rPr>
+          <w:sz w:val="24"/>
+          <w:szCs w:val="24"/>
+        </w:rPr>
+      </w:pPr>
+      <w:r>
+        <w:rPr>
+          <w:sz w:val="24"/>
+          <w:szCs w:val="24"/>
+        </w:rPr>
+        <w:t xml:space="preserve">Além disso, outras pesquisas podem ser desenvolvidas fora do contexto do Huxley, por exemplo, aplicando nossa estratégia em diferentes juízes online. As métricas que propomos podem ser extraídas ou adaptadas a outros sistemas, de acordo com as funcionalidades do mesmo. Em seguida, seria possível executar os passos do estudo de validação para testar as métricas em outros ambientes e assim estender a identificação de soft </w:t>
+      </w:r>
+      <w:proofErr w:type="spellStart"/>
+      <w:r>
+        <w:rPr>
+          <w:sz w:val="24"/>
+          <w:szCs w:val="24"/>
+        </w:rPr>
+        <w:t>skills</w:t>
+      </w:r>
+      <w:proofErr w:type="spellEnd"/>
+      <w:r>
+        <w:rPr>
+          <w:sz w:val="24"/>
+          <w:szCs w:val="24"/>
+        </w:rPr>
+        <w:t xml:space="preserve"> como um recurso automático para que empresas no processo de contratação de profissionais possam encontrar programadores capacitados.</w:t>
+      </w:r>
     </w:p>
     <w:sectPr>
       <w:pgSz w:w="11906" w:h="16838"/>

</xml_diff>